<commit_message>
Added some color and updated assignment document
</commit_message>
<xml_diff>
--- a/FET-Week5_Coding-Assignment.docx
+++ b/FET-Week5_Coding-Assignment.docx
@@ -500,30 +500,678 @@
           <w:b/>
           <w:szCs w:val="24"/>
         </w:rPr>
+        <w:br w:type="page"/>
+      </w:r>
+    </w:p>
+    <w:p>
+      <w:pPr>
+        <w:rPr>
+          <w:b/>
+          <w:szCs w:val="24"/>
+        </w:rPr>
+      </w:pPr>
+      <w:r>
+        <w:rPr>
+          <w:b/>
+          <w:szCs w:val="24"/>
+        </w:rPr>
+        <w:lastRenderedPageBreak/>
         <w:t>Screenshots of Code:</w:t>
       </w:r>
     </w:p>
     <w:p>
       <w:pPr>
         <w:rPr>
+          <w:bCs/>
+          <w:szCs w:val="24"/>
+        </w:rPr>
+      </w:pPr>
+      <w:r>
+        <w:rPr>
+          <w:bCs/>
+          <w:szCs w:val="24"/>
+          <w:u w:val="single"/>
+        </w:rPr>
+        <w:t>HTML</w:t>
+      </w:r>
+    </w:p>
+    <w:p>
+      <w:pPr>
+        <w:rPr>
+          <w:bCs/>
+          <w:szCs w:val="24"/>
+        </w:rPr>
+      </w:pPr>
+      <w:r>
+        <w:rPr>
+          <w:noProof/>
+        </w:rPr>
+        <w:drawing>
+          <wp:inline distT="0" distB="0" distL="0" distR="0" wp14:anchorId="16635ABF" wp14:editId="3C09F2C8">
+            <wp:extent cx="5943600" cy="5565140"/>
+            <wp:effectExtent l="0" t="0" r="0" b="0"/>
+            <wp:docPr id="2" name="Picture 2" descr="Text&#10;&#10;Description automatically generated"/>
+            <wp:cNvGraphicFramePr>
+              <a:graphicFrameLocks xmlns:a="http://schemas.openxmlformats.org/drawingml/2006/main" noChangeAspect="1"/>
+            </wp:cNvGraphicFramePr>
+            <a:graphic xmlns:a="http://schemas.openxmlformats.org/drawingml/2006/main">
+              <a:graphicData uri="http://schemas.openxmlformats.org/drawingml/2006/picture">
+                <pic:pic xmlns:pic="http://schemas.openxmlformats.org/drawingml/2006/picture">
+                  <pic:nvPicPr>
+                    <pic:cNvPr id="2" name="Picture 2" descr="Text&#10;&#10;Description automatically generated"/>
+                    <pic:cNvPicPr/>
+                  </pic:nvPicPr>
+                  <pic:blipFill>
+                    <a:blip r:embed="rId7"/>
+                    <a:stretch>
+                      <a:fillRect/>
+                    </a:stretch>
+                  </pic:blipFill>
+                  <pic:spPr>
+                    <a:xfrm>
+                      <a:off x="0" y="0"/>
+                      <a:ext cx="5943600" cy="5565140"/>
+                    </a:xfrm>
+                    <a:prstGeom prst="rect">
+                      <a:avLst/>
+                    </a:prstGeom>
+                  </pic:spPr>
+                </pic:pic>
+              </a:graphicData>
+            </a:graphic>
+          </wp:inline>
+        </w:drawing>
+      </w:r>
+    </w:p>
+    <w:p>
+      <w:pPr>
+        <w:rPr>
+          <w:bCs/>
+          <w:szCs w:val="24"/>
+          <w:u w:val="single"/>
+        </w:rPr>
+      </w:pPr>
+      <w:r>
+        <w:rPr>
+          <w:bCs/>
+          <w:szCs w:val="24"/>
+          <w:u w:val="single"/>
+        </w:rPr>
+        <w:br w:type="page"/>
+      </w:r>
+    </w:p>
+    <w:p>
+      <w:pPr>
+        <w:rPr>
+          <w:bCs/>
+          <w:szCs w:val="24"/>
+        </w:rPr>
+      </w:pPr>
+      <w:r>
+        <w:rPr>
+          <w:bCs/>
+          <w:szCs w:val="24"/>
+          <w:u w:val="single"/>
+        </w:rPr>
+        <w:lastRenderedPageBreak/>
+        <w:t>CSS</w:t>
+      </w:r>
+    </w:p>
+    <w:p>
+      <w:pPr>
+        <w:rPr>
+          <w:bCs/>
+          <w:szCs w:val="24"/>
+        </w:rPr>
+      </w:pPr>
+      <w:r>
+        <w:rPr>
+          <w:noProof/>
+        </w:rPr>
+        <w:drawing>
+          <wp:inline distT="0" distB="0" distL="0" distR="0" wp14:anchorId="3C810354" wp14:editId="37D5F025">
+            <wp:extent cx="5943600" cy="7300595"/>
+            <wp:effectExtent l="0" t="0" r="0" b="0"/>
+            <wp:docPr id="3" name="Picture 3" descr="Text&#10;&#10;Description automatically generated"/>
+            <wp:cNvGraphicFramePr>
+              <a:graphicFrameLocks xmlns:a="http://schemas.openxmlformats.org/drawingml/2006/main" noChangeAspect="1"/>
+            </wp:cNvGraphicFramePr>
+            <a:graphic xmlns:a="http://schemas.openxmlformats.org/drawingml/2006/main">
+              <a:graphicData uri="http://schemas.openxmlformats.org/drawingml/2006/picture">
+                <pic:pic xmlns:pic="http://schemas.openxmlformats.org/drawingml/2006/picture">
+                  <pic:nvPicPr>
+                    <pic:cNvPr id="3" name="Picture 3" descr="Text&#10;&#10;Description automatically generated"/>
+                    <pic:cNvPicPr/>
+                  </pic:nvPicPr>
+                  <pic:blipFill>
+                    <a:blip r:embed="rId8"/>
+                    <a:stretch>
+                      <a:fillRect/>
+                    </a:stretch>
+                  </pic:blipFill>
+                  <pic:spPr>
+                    <a:xfrm>
+                      <a:off x="0" y="0"/>
+                      <a:ext cx="5943600" cy="7300595"/>
+                    </a:xfrm>
+                    <a:prstGeom prst="rect">
+                      <a:avLst/>
+                    </a:prstGeom>
+                  </pic:spPr>
+                </pic:pic>
+              </a:graphicData>
+            </a:graphic>
+          </wp:inline>
+        </w:drawing>
+      </w:r>
+    </w:p>
+    <w:p>
+      <w:pPr>
+        <w:rPr>
+          <w:bCs/>
+          <w:szCs w:val="24"/>
+        </w:rPr>
+      </w:pPr>
+      <w:r>
+        <w:rPr>
+          <w:noProof/>
+        </w:rPr>
+        <w:lastRenderedPageBreak/>
+        <w:drawing>
+          <wp:inline distT="0" distB="0" distL="0" distR="0" wp14:anchorId="78CCCAF1" wp14:editId="63928A2B">
+            <wp:extent cx="5810250" cy="8153400"/>
+            <wp:effectExtent l="0" t="0" r="0" b="0"/>
+            <wp:docPr id="4" name="Picture 4" descr="Text&#10;&#10;Description automatically generated"/>
+            <wp:cNvGraphicFramePr>
+              <a:graphicFrameLocks xmlns:a="http://schemas.openxmlformats.org/drawingml/2006/main" noChangeAspect="1"/>
+            </wp:cNvGraphicFramePr>
+            <a:graphic xmlns:a="http://schemas.openxmlformats.org/drawingml/2006/main">
+              <a:graphicData uri="http://schemas.openxmlformats.org/drawingml/2006/picture">
+                <pic:pic xmlns:pic="http://schemas.openxmlformats.org/drawingml/2006/picture">
+                  <pic:nvPicPr>
+                    <pic:cNvPr id="4" name="Picture 4" descr="Text&#10;&#10;Description automatically generated"/>
+                    <pic:cNvPicPr/>
+                  </pic:nvPicPr>
+                  <pic:blipFill>
+                    <a:blip r:embed="rId9"/>
+                    <a:stretch>
+                      <a:fillRect/>
+                    </a:stretch>
+                  </pic:blipFill>
+                  <pic:spPr>
+                    <a:xfrm>
+                      <a:off x="0" y="0"/>
+                      <a:ext cx="5810250" cy="8153400"/>
+                    </a:xfrm>
+                    <a:prstGeom prst="rect">
+                      <a:avLst/>
+                    </a:prstGeom>
+                  </pic:spPr>
+                </pic:pic>
+              </a:graphicData>
+            </a:graphic>
+          </wp:inline>
+        </w:drawing>
+      </w:r>
+    </w:p>
+    <w:p>
+      <w:pPr>
+        <w:rPr>
+          <w:bCs/>
+          <w:szCs w:val="24"/>
+        </w:rPr>
+      </w:pPr>
+      <w:r>
+        <w:rPr>
+          <w:bCs/>
+          <w:szCs w:val="24"/>
+          <w:u w:val="single"/>
+        </w:rPr>
+        <w:lastRenderedPageBreak/>
+        <w:t>JavaScript</w:t>
+      </w:r>
+    </w:p>
+    <w:p>
+      <w:pPr>
+        <w:rPr>
+          <w:bCs/>
+          <w:szCs w:val="24"/>
+        </w:rPr>
+      </w:pPr>
+      <w:r>
+        <w:rPr>
+          <w:noProof/>
+        </w:rPr>
+        <w:drawing>
+          <wp:inline distT="0" distB="0" distL="0" distR="0" wp14:anchorId="3CBBD3C3" wp14:editId="7D4BF605">
+            <wp:extent cx="5943600" cy="7493000"/>
+            <wp:effectExtent l="0" t="0" r="0" b="0"/>
+            <wp:docPr id="5" name="Picture 5" descr="Text&#10;&#10;Description automatically generated"/>
+            <wp:cNvGraphicFramePr>
+              <a:graphicFrameLocks xmlns:a="http://schemas.openxmlformats.org/drawingml/2006/main" noChangeAspect="1"/>
+            </wp:cNvGraphicFramePr>
+            <a:graphic xmlns:a="http://schemas.openxmlformats.org/drawingml/2006/main">
+              <a:graphicData uri="http://schemas.openxmlformats.org/drawingml/2006/picture">
+                <pic:pic xmlns:pic="http://schemas.openxmlformats.org/drawingml/2006/picture">
+                  <pic:nvPicPr>
+                    <pic:cNvPr id="5" name="Picture 5" descr="Text&#10;&#10;Description automatically generated"/>
+                    <pic:cNvPicPr/>
+                  </pic:nvPicPr>
+                  <pic:blipFill>
+                    <a:blip r:embed="rId10"/>
+                    <a:stretch>
+                      <a:fillRect/>
+                    </a:stretch>
+                  </pic:blipFill>
+                  <pic:spPr>
+                    <a:xfrm>
+                      <a:off x="0" y="0"/>
+                      <a:ext cx="5943600" cy="7493000"/>
+                    </a:xfrm>
+                    <a:prstGeom prst="rect">
+                      <a:avLst/>
+                    </a:prstGeom>
+                  </pic:spPr>
+                </pic:pic>
+              </a:graphicData>
+            </a:graphic>
+          </wp:inline>
+        </w:drawing>
+      </w:r>
+    </w:p>
+    <w:p>
+      <w:pPr>
+        <w:rPr>
+          <w:bCs/>
+          <w:szCs w:val="24"/>
+        </w:rPr>
+      </w:pPr>
+      <w:r>
+        <w:rPr>
+          <w:noProof/>
+        </w:rPr>
+        <w:lastRenderedPageBreak/>
+        <w:drawing>
+          <wp:inline distT="0" distB="0" distL="0" distR="0" wp14:anchorId="1412615D" wp14:editId="1149AC01">
+            <wp:extent cx="5943600" cy="5850890"/>
+            <wp:effectExtent l="0" t="0" r="0" b="0"/>
+            <wp:docPr id="6" name="Picture 6" descr="Text&#10;&#10;Description automatically generated"/>
+            <wp:cNvGraphicFramePr>
+              <a:graphicFrameLocks xmlns:a="http://schemas.openxmlformats.org/drawingml/2006/main" noChangeAspect="1"/>
+            </wp:cNvGraphicFramePr>
+            <a:graphic xmlns:a="http://schemas.openxmlformats.org/drawingml/2006/main">
+              <a:graphicData uri="http://schemas.openxmlformats.org/drawingml/2006/picture">
+                <pic:pic xmlns:pic="http://schemas.openxmlformats.org/drawingml/2006/picture">
+                  <pic:nvPicPr>
+                    <pic:cNvPr id="6" name="Picture 6" descr="Text&#10;&#10;Description automatically generated"/>
+                    <pic:cNvPicPr/>
+                  </pic:nvPicPr>
+                  <pic:blipFill>
+                    <a:blip r:embed="rId11"/>
+                    <a:stretch>
+                      <a:fillRect/>
+                    </a:stretch>
+                  </pic:blipFill>
+                  <pic:spPr>
+                    <a:xfrm>
+                      <a:off x="0" y="0"/>
+                      <a:ext cx="5943600" cy="5850890"/>
+                    </a:xfrm>
+                    <a:prstGeom prst="rect">
+                      <a:avLst/>
+                    </a:prstGeom>
+                  </pic:spPr>
+                </pic:pic>
+              </a:graphicData>
+            </a:graphic>
+          </wp:inline>
+        </w:drawing>
+      </w:r>
+    </w:p>
+    <w:p>
+      <w:pPr>
+        <w:rPr>
+          <w:bCs/>
+          <w:szCs w:val="24"/>
+        </w:rPr>
+      </w:pPr>
+      <w:r>
+        <w:rPr>
+          <w:noProof/>
+        </w:rPr>
+        <w:lastRenderedPageBreak/>
+        <w:drawing>
+          <wp:inline distT="0" distB="0" distL="0" distR="0" wp14:anchorId="3F9B3B66" wp14:editId="1AA45B0D">
+            <wp:extent cx="5943600" cy="6882130"/>
+            <wp:effectExtent l="0" t="0" r="0" b="0"/>
+            <wp:docPr id="7" name="Picture 7" descr="Text&#10;&#10;Description automatically generated"/>
+            <wp:cNvGraphicFramePr>
+              <a:graphicFrameLocks xmlns:a="http://schemas.openxmlformats.org/drawingml/2006/main" noChangeAspect="1"/>
+            </wp:cNvGraphicFramePr>
+            <a:graphic xmlns:a="http://schemas.openxmlformats.org/drawingml/2006/main">
+              <a:graphicData uri="http://schemas.openxmlformats.org/drawingml/2006/picture">
+                <pic:pic xmlns:pic="http://schemas.openxmlformats.org/drawingml/2006/picture">
+                  <pic:nvPicPr>
+                    <pic:cNvPr id="7" name="Picture 7" descr="Text&#10;&#10;Description automatically generated"/>
+                    <pic:cNvPicPr/>
+                  </pic:nvPicPr>
+                  <pic:blipFill>
+                    <a:blip r:embed="rId12"/>
+                    <a:stretch>
+                      <a:fillRect/>
+                    </a:stretch>
+                  </pic:blipFill>
+                  <pic:spPr>
+                    <a:xfrm>
+                      <a:off x="0" y="0"/>
+                      <a:ext cx="5943600" cy="6882130"/>
+                    </a:xfrm>
+                    <a:prstGeom prst="rect">
+                      <a:avLst/>
+                    </a:prstGeom>
+                  </pic:spPr>
+                </pic:pic>
+              </a:graphicData>
+            </a:graphic>
+          </wp:inline>
+        </w:drawing>
+      </w:r>
+    </w:p>
+    <w:p>
+      <w:pPr>
+        <w:rPr>
+          <w:bCs/>
+          <w:szCs w:val="24"/>
+        </w:rPr>
+      </w:pPr>
+      <w:r>
+        <w:rPr>
+          <w:noProof/>
+        </w:rPr>
+        <w:lastRenderedPageBreak/>
+        <w:drawing>
+          <wp:inline distT="0" distB="0" distL="0" distR="0" wp14:anchorId="13D29913" wp14:editId="024AC186">
+            <wp:extent cx="5943600" cy="6407150"/>
+            <wp:effectExtent l="0" t="0" r="0" b="0"/>
+            <wp:docPr id="8" name="Picture 8" descr="A screenshot of a computer&#10;&#10;Description automatically generated with medium confidence"/>
+            <wp:cNvGraphicFramePr>
+              <a:graphicFrameLocks xmlns:a="http://schemas.openxmlformats.org/drawingml/2006/main" noChangeAspect="1"/>
+            </wp:cNvGraphicFramePr>
+            <a:graphic xmlns:a="http://schemas.openxmlformats.org/drawingml/2006/main">
+              <a:graphicData uri="http://schemas.openxmlformats.org/drawingml/2006/picture">
+                <pic:pic xmlns:pic="http://schemas.openxmlformats.org/drawingml/2006/picture">
+                  <pic:nvPicPr>
+                    <pic:cNvPr id="8" name="Picture 8" descr="A screenshot of a computer&#10;&#10;Description automatically generated with medium confidence"/>
+                    <pic:cNvPicPr/>
+                  </pic:nvPicPr>
+                  <pic:blipFill>
+                    <a:blip r:embed="rId13"/>
+                    <a:stretch>
+                      <a:fillRect/>
+                    </a:stretch>
+                  </pic:blipFill>
+                  <pic:spPr>
+                    <a:xfrm>
+                      <a:off x="0" y="0"/>
+                      <a:ext cx="5943600" cy="6407150"/>
+                    </a:xfrm>
+                    <a:prstGeom prst="rect">
+                      <a:avLst/>
+                    </a:prstGeom>
+                  </pic:spPr>
+                </pic:pic>
+              </a:graphicData>
+            </a:graphic>
+          </wp:inline>
+        </w:drawing>
+      </w:r>
+    </w:p>
+    <w:p>
+      <w:pPr>
+        <w:rPr>
+          <w:bCs/>
+          <w:szCs w:val="24"/>
+        </w:rPr>
+      </w:pPr>
+      <w:r>
+        <w:rPr>
+          <w:noProof/>
+        </w:rPr>
+        <w:lastRenderedPageBreak/>
+        <w:drawing>
+          <wp:inline distT="0" distB="0" distL="0" distR="0" wp14:anchorId="754273EB" wp14:editId="1165FD14">
+            <wp:extent cx="4476750" cy="3686175"/>
+            <wp:effectExtent l="0" t="0" r="0" b="9525"/>
+            <wp:docPr id="9" name="Picture 9" descr="Text&#10;&#10;Description automatically generated"/>
+            <wp:cNvGraphicFramePr>
+              <a:graphicFrameLocks xmlns:a="http://schemas.openxmlformats.org/drawingml/2006/main" noChangeAspect="1"/>
+            </wp:cNvGraphicFramePr>
+            <a:graphic xmlns:a="http://schemas.openxmlformats.org/drawingml/2006/main">
+              <a:graphicData uri="http://schemas.openxmlformats.org/drawingml/2006/picture">
+                <pic:pic xmlns:pic="http://schemas.openxmlformats.org/drawingml/2006/picture">
+                  <pic:nvPicPr>
+                    <pic:cNvPr id="9" name="Picture 9" descr="Text&#10;&#10;Description automatically generated"/>
+                    <pic:cNvPicPr/>
+                  </pic:nvPicPr>
+                  <pic:blipFill>
+                    <a:blip r:embed="rId14"/>
+                    <a:stretch>
+                      <a:fillRect/>
+                    </a:stretch>
+                  </pic:blipFill>
+                  <pic:spPr>
+                    <a:xfrm>
+                      <a:off x="0" y="0"/>
+                      <a:ext cx="4476750" cy="3686175"/>
+                    </a:xfrm>
+                    <a:prstGeom prst="rect">
+                      <a:avLst/>
+                    </a:prstGeom>
+                  </pic:spPr>
+                </pic:pic>
+              </a:graphicData>
+            </a:graphic>
+          </wp:inline>
+        </w:drawing>
+      </w:r>
+    </w:p>
+    <w:p>
+      <w:pPr>
+        <w:rPr>
+          <w:bCs/>
+          <w:szCs w:val="24"/>
+        </w:rPr>
+      </w:pPr>
+    </w:p>
+    <w:p>
+      <w:pPr>
+        <w:rPr>
           <w:b/>
           <w:szCs w:val="24"/>
         </w:rPr>
       </w:pPr>
-    </w:p>
-    <w:p>
-      <w:pPr>
+      <w:r>
         <w:rPr>
           <w:b/>
           <w:szCs w:val="24"/>
         </w:rPr>
-      </w:pPr>
-      <w:r>
+        <w:t>Screenshots of Running Application:</w:t>
+      </w:r>
+    </w:p>
+    <w:p>
+      <w:pPr>
+        <w:rPr>
+          <w:bCs/>
+          <w:szCs w:val="24"/>
+          <w:u w:val="single"/>
+        </w:rPr>
+      </w:pPr>
+      <w:r>
+        <w:rPr>
+          <w:bCs/>
+          <w:szCs w:val="24"/>
+          <w:u w:val="single"/>
+        </w:rPr>
+        <w:t>New Game</w:t>
+      </w:r>
+    </w:p>
+    <w:p>
+      <w:pPr>
+        <w:rPr>
+          <w:bCs/>
+          <w:szCs w:val="24"/>
+          <w:u w:val="single"/>
+        </w:rPr>
+      </w:pPr>
+      <w:r>
+        <w:rPr>
+          <w:noProof/>
+        </w:rPr>
+        <w:drawing>
+          <wp:inline distT="0" distB="0" distL="0" distR="0" wp14:anchorId="2480EBEA" wp14:editId="314598E4">
+            <wp:extent cx="3496435" cy="3267075"/>
+            <wp:effectExtent l="0" t="0" r="8890" b="0"/>
+            <wp:docPr id="10" name="Picture 10" descr="A screenshot of a computer&#10;&#10;Description automatically generated"/>
+            <wp:cNvGraphicFramePr>
+              <a:graphicFrameLocks xmlns:a="http://schemas.openxmlformats.org/drawingml/2006/main" noChangeAspect="1"/>
+            </wp:cNvGraphicFramePr>
+            <a:graphic xmlns:a="http://schemas.openxmlformats.org/drawingml/2006/main">
+              <a:graphicData uri="http://schemas.openxmlformats.org/drawingml/2006/picture">
+                <pic:pic xmlns:pic="http://schemas.openxmlformats.org/drawingml/2006/picture">
+                  <pic:nvPicPr>
+                    <pic:cNvPr id="10" name="Picture 10" descr="A screenshot of a computer&#10;&#10;Description automatically generated"/>
+                    <pic:cNvPicPr/>
+                  </pic:nvPicPr>
+                  <pic:blipFill>
+                    <a:blip r:embed="rId15"/>
+                    <a:stretch>
+                      <a:fillRect/>
+                    </a:stretch>
+                  </pic:blipFill>
+                  <pic:spPr>
+                    <a:xfrm>
+                      <a:off x="0" y="0"/>
+                      <a:ext cx="3500784" cy="3271139"/>
+                    </a:xfrm>
+                    <a:prstGeom prst="rect">
+                      <a:avLst/>
+                    </a:prstGeom>
+                  </pic:spPr>
+                </pic:pic>
+              </a:graphicData>
+            </a:graphic>
+          </wp:inline>
+        </w:drawing>
+      </w:r>
+    </w:p>
+    <w:p>
+      <w:pPr>
+        <w:rPr>
+          <w:bCs/>
+          <w:szCs w:val="24"/>
+          <w:u w:val="single"/>
+        </w:rPr>
+      </w:pPr>
+      <w:r>
+        <w:rPr>
+          <w:bCs/>
+          <w:szCs w:val="24"/>
+          <w:u w:val="single"/>
+        </w:rPr>
+        <w:lastRenderedPageBreak/>
+        <w:t>A Few Turns In</w:t>
+      </w:r>
+    </w:p>
+    <w:p>
+      <w:pPr>
+        <w:rPr>
+          <w:bCs/>
+          <w:szCs w:val="24"/>
+          <w:u w:val="single"/>
+        </w:rPr>
+      </w:pPr>
+      <w:r>
+        <w:rPr>
+          <w:noProof/>
+        </w:rPr>
+        <w:drawing>
+          <wp:inline distT="0" distB="0" distL="0" distR="0" wp14:anchorId="1032258F" wp14:editId="13914B5E">
+            <wp:extent cx="5943600" cy="5733415"/>
+            <wp:effectExtent l="0" t="0" r="0" b="635"/>
+            <wp:docPr id="11" name="Picture 11" descr="Graphical user interface&#10;&#10;Description automatically generated"/>
+            <wp:cNvGraphicFramePr>
+              <a:graphicFrameLocks xmlns:a="http://schemas.openxmlformats.org/drawingml/2006/main" noChangeAspect="1"/>
+            </wp:cNvGraphicFramePr>
+            <a:graphic xmlns:a="http://schemas.openxmlformats.org/drawingml/2006/main">
+              <a:graphicData uri="http://schemas.openxmlformats.org/drawingml/2006/picture">
+                <pic:pic xmlns:pic="http://schemas.openxmlformats.org/drawingml/2006/picture">
+                  <pic:nvPicPr>
+                    <pic:cNvPr id="11" name="Picture 11" descr="Graphical user interface&#10;&#10;Description automatically generated"/>
+                    <pic:cNvPicPr/>
+                  </pic:nvPicPr>
+                  <pic:blipFill>
+                    <a:blip r:embed="rId16"/>
+                    <a:stretch>
+                      <a:fillRect/>
+                    </a:stretch>
+                  </pic:blipFill>
+                  <pic:spPr>
+                    <a:xfrm>
+                      <a:off x="0" y="0"/>
+                      <a:ext cx="5943600" cy="5733415"/>
+                    </a:xfrm>
+                    <a:prstGeom prst="rect">
+                      <a:avLst/>
+                    </a:prstGeom>
+                  </pic:spPr>
+                </pic:pic>
+              </a:graphicData>
+            </a:graphic>
+          </wp:inline>
+        </w:drawing>
+      </w:r>
+    </w:p>
+    <w:p>
+      <w:pPr>
         <w:rPr>
           <w:b/>
           <w:szCs w:val="24"/>
         </w:rPr>
-        <w:t>Screenshots of Running Application:</w:t>
+      </w:pPr>
+    </w:p>
+    <w:p>
+      <w:pPr>
+        <w:rPr>
+          <w:bCs/>
+          <w:szCs w:val="24"/>
+          <w:u w:val="single"/>
+        </w:rPr>
+      </w:pPr>
+      <w:r>
+        <w:rPr>
+          <w:bCs/>
+          <w:szCs w:val="24"/>
+          <w:u w:val="single"/>
+        </w:rPr>
+        <w:br w:type="page"/>
+      </w:r>
+    </w:p>
+    <w:p>
+      <w:pPr>
+        <w:rPr>
+          <w:bCs/>
+          <w:szCs w:val="24"/>
+          <w:u w:val="single"/>
+        </w:rPr>
+      </w:pPr>
+      <w:r>
+        <w:rPr>
+          <w:bCs/>
+          <w:szCs w:val="24"/>
+          <w:u w:val="single"/>
+        </w:rPr>
+        <w:lastRenderedPageBreak/>
+        <w:t>Player O Wins</w:t>
       </w:r>
     </w:p>
     <w:p>
@@ -533,6 +1181,46 @@
           <w:szCs w:val="24"/>
         </w:rPr>
       </w:pPr>
+      <w:r>
+        <w:rPr>
+          <w:noProof/>
+        </w:rPr>
+        <w:drawing>
+          <wp:inline distT="0" distB="0" distL="0" distR="0" wp14:anchorId="64A19810" wp14:editId="088C02A0">
+            <wp:extent cx="5943600" cy="5389245"/>
+            <wp:effectExtent l="0" t="0" r="0" b="1905"/>
+            <wp:docPr id="12" name="Picture 12" descr="Graphical user interface, application&#10;&#10;Description automatically generated"/>
+            <wp:cNvGraphicFramePr>
+              <a:graphicFrameLocks xmlns:a="http://schemas.openxmlformats.org/drawingml/2006/main" noChangeAspect="1"/>
+            </wp:cNvGraphicFramePr>
+            <a:graphic xmlns:a="http://schemas.openxmlformats.org/drawingml/2006/main">
+              <a:graphicData uri="http://schemas.openxmlformats.org/drawingml/2006/picture">
+                <pic:pic xmlns:pic="http://schemas.openxmlformats.org/drawingml/2006/picture">
+                  <pic:nvPicPr>
+                    <pic:cNvPr id="12" name="Picture 12" descr="Graphical user interface, application&#10;&#10;Description automatically generated"/>
+                    <pic:cNvPicPr/>
+                  </pic:nvPicPr>
+                  <pic:blipFill>
+                    <a:blip r:embed="rId17"/>
+                    <a:stretch>
+                      <a:fillRect/>
+                    </a:stretch>
+                  </pic:blipFill>
+                  <pic:spPr>
+                    <a:xfrm>
+                      <a:off x="0" y="0"/>
+                      <a:ext cx="5943600" cy="5389245"/>
+                    </a:xfrm>
+                    <a:prstGeom prst="rect">
+                      <a:avLst/>
+                    </a:prstGeom>
+                  </pic:spPr>
+                </pic:pic>
+              </a:graphicData>
+            </a:graphic>
+          </wp:inline>
+        </w:drawing>
+      </w:r>
     </w:p>
     <w:p>
       <w:pPr>
@@ -541,17 +1229,312 @@
           <w:szCs w:val="24"/>
         </w:rPr>
       </w:pPr>
-      <w:r>
+    </w:p>
+    <w:p>
+      <w:pPr>
+        <w:rPr>
+          <w:bCs/>
+          <w:szCs w:val="24"/>
+          <w:u w:val="single"/>
+        </w:rPr>
+      </w:pPr>
+      <w:r>
+        <w:rPr>
+          <w:bCs/>
+          <w:szCs w:val="24"/>
+          <w:u w:val="single"/>
+        </w:rPr>
+        <w:br w:type="page"/>
+      </w:r>
+    </w:p>
+    <w:p>
+      <w:pPr>
+        <w:rPr>
+          <w:bCs/>
+          <w:szCs w:val="24"/>
+          <w:u w:val="single"/>
+        </w:rPr>
+      </w:pPr>
+      <w:r>
+        <w:rPr>
+          <w:bCs/>
+          <w:szCs w:val="24"/>
+          <w:u w:val="single"/>
+        </w:rPr>
+        <w:lastRenderedPageBreak/>
+        <w:t>Prior to X Winning</w:t>
+      </w:r>
+    </w:p>
+    <w:p>
+      <w:pPr>
+        <w:rPr>
+          <w:bCs/>
+          <w:szCs w:val="24"/>
+          <w:u w:val="single"/>
+        </w:rPr>
+      </w:pPr>
+      <w:r>
+        <w:rPr>
+          <w:noProof/>
+        </w:rPr>
+        <w:drawing>
+          <wp:inline distT="0" distB="0" distL="0" distR="0" wp14:anchorId="160A6932" wp14:editId="41863DD4">
+            <wp:extent cx="5943600" cy="6558915"/>
+            <wp:effectExtent l="0" t="0" r="0" b="0"/>
+            <wp:docPr id="13" name="Picture 13" descr="Graphical user interface&#10;&#10;Description automatically generated with low confidence"/>
+            <wp:cNvGraphicFramePr>
+              <a:graphicFrameLocks xmlns:a="http://schemas.openxmlformats.org/drawingml/2006/main" noChangeAspect="1"/>
+            </wp:cNvGraphicFramePr>
+            <a:graphic xmlns:a="http://schemas.openxmlformats.org/drawingml/2006/main">
+              <a:graphicData uri="http://schemas.openxmlformats.org/drawingml/2006/picture">
+                <pic:pic xmlns:pic="http://schemas.openxmlformats.org/drawingml/2006/picture">
+                  <pic:nvPicPr>
+                    <pic:cNvPr id="13" name="Picture 13" descr="Graphical user interface&#10;&#10;Description automatically generated with low confidence"/>
+                    <pic:cNvPicPr/>
+                  </pic:nvPicPr>
+                  <pic:blipFill>
+                    <a:blip r:embed="rId18"/>
+                    <a:stretch>
+                      <a:fillRect/>
+                    </a:stretch>
+                  </pic:blipFill>
+                  <pic:spPr>
+                    <a:xfrm>
+                      <a:off x="0" y="0"/>
+                      <a:ext cx="5943600" cy="6558915"/>
+                    </a:xfrm>
+                    <a:prstGeom prst="rect">
+                      <a:avLst/>
+                    </a:prstGeom>
+                  </pic:spPr>
+                </pic:pic>
+              </a:graphicData>
+            </a:graphic>
+          </wp:inline>
+        </w:drawing>
+      </w:r>
+    </w:p>
+    <w:p>
+      <w:pPr>
+        <w:rPr>
+          <w:bCs/>
+          <w:szCs w:val="24"/>
+          <w:u w:val="single"/>
+        </w:rPr>
+      </w:pPr>
+      <w:r>
+        <w:rPr>
+          <w:bCs/>
+          <w:szCs w:val="24"/>
+          <w:u w:val="single"/>
+        </w:rPr>
+        <w:br w:type="page"/>
+      </w:r>
+    </w:p>
+    <w:p>
+      <w:pPr>
+        <w:rPr>
+          <w:bCs/>
+          <w:szCs w:val="24"/>
+          <w:u w:val="single"/>
+        </w:rPr>
+      </w:pPr>
+      <w:r>
+        <w:rPr>
+          <w:bCs/>
+          <w:szCs w:val="24"/>
+          <w:u w:val="single"/>
+        </w:rPr>
+        <w:lastRenderedPageBreak/>
+        <w:t>Player X Wins</w:t>
+      </w:r>
+    </w:p>
+    <w:p>
+      <w:pPr>
+        <w:rPr>
+          <w:bCs/>
+          <w:szCs w:val="24"/>
+          <w:u w:val="single"/>
+        </w:rPr>
+      </w:pPr>
+      <w:r>
+        <w:rPr>
+          <w:noProof/>
+        </w:rPr>
+        <w:drawing>
+          <wp:inline distT="0" distB="0" distL="0" distR="0" wp14:anchorId="1DB2B296" wp14:editId="4C8C392C">
+            <wp:extent cx="5943600" cy="5369560"/>
+            <wp:effectExtent l="0" t="0" r="0" b="2540"/>
+            <wp:docPr id="14" name="Picture 14" descr="Graphical user interface, application&#10;&#10;Description automatically generated"/>
+            <wp:cNvGraphicFramePr>
+              <a:graphicFrameLocks xmlns:a="http://schemas.openxmlformats.org/drawingml/2006/main" noChangeAspect="1"/>
+            </wp:cNvGraphicFramePr>
+            <a:graphic xmlns:a="http://schemas.openxmlformats.org/drawingml/2006/main">
+              <a:graphicData uri="http://schemas.openxmlformats.org/drawingml/2006/picture">
+                <pic:pic xmlns:pic="http://schemas.openxmlformats.org/drawingml/2006/picture">
+                  <pic:nvPicPr>
+                    <pic:cNvPr id="14" name="Picture 14" descr="Graphical user interface, application&#10;&#10;Description automatically generated"/>
+                    <pic:cNvPicPr/>
+                  </pic:nvPicPr>
+                  <pic:blipFill>
+                    <a:blip r:embed="rId19"/>
+                    <a:stretch>
+                      <a:fillRect/>
+                    </a:stretch>
+                  </pic:blipFill>
+                  <pic:spPr>
+                    <a:xfrm>
+                      <a:off x="0" y="0"/>
+                      <a:ext cx="5943600" cy="5369560"/>
+                    </a:xfrm>
+                    <a:prstGeom prst="rect">
+                      <a:avLst/>
+                    </a:prstGeom>
+                  </pic:spPr>
+                </pic:pic>
+              </a:graphicData>
+            </a:graphic>
+          </wp:inline>
+        </w:drawing>
+      </w:r>
+    </w:p>
+    <w:p>
+      <w:pPr>
+        <w:rPr>
+          <w:bCs/>
+          <w:szCs w:val="24"/>
+          <w:u w:val="single"/>
+        </w:rPr>
+      </w:pPr>
+      <w:r>
+        <w:rPr>
+          <w:bCs/>
+          <w:szCs w:val="24"/>
+          <w:u w:val="single"/>
+        </w:rPr>
+        <w:br w:type="page"/>
+      </w:r>
+    </w:p>
+    <w:p>
+      <w:pPr>
+        <w:rPr>
+          <w:bCs/>
+          <w:szCs w:val="24"/>
+          <w:u w:val="single"/>
+        </w:rPr>
+      </w:pPr>
+      <w:r>
+        <w:rPr>
+          <w:bCs/>
+          <w:szCs w:val="24"/>
+          <w:u w:val="single"/>
+        </w:rPr>
+        <w:lastRenderedPageBreak/>
+        <w:t>Message for a Draw</w:t>
+      </w:r>
+    </w:p>
+    <w:p>
+      <w:pPr>
+        <w:rPr>
+          <w:bCs/>
+          <w:szCs w:val="24"/>
+          <w:u w:val="single"/>
+        </w:rPr>
+      </w:pPr>
+      <w:r>
+        <w:rPr>
+          <w:noProof/>
+        </w:rPr>
+        <w:drawing>
+          <wp:inline distT="0" distB="0" distL="0" distR="0" wp14:anchorId="1EBE482D" wp14:editId="740C3C01">
+            <wp:extent cx="5943600" cy="5394325"/>
+            <wp:effectExtent l="0" t="0" r="0" b="0"/>
+            <wp:docPr id="15" name="Picture 15" descr="Graphical user interface, application&#10;&#10;Description automatically generated"/>
+            <wp:cNvGraphicFramePr>
+              <a:graphicFrameLocks xmlns:a="http://schemas.openxmlformats.org/drawingml/2006/main" noChangeAspect="1"/>
+            </wp:cNvGraphicFramePr>
+            <a:graphic xmlns:a="http://schemas.openxmlformats.org/drawingml/2006/main">
+              <a:graphicData uri="http://schemas.openxmlformats.org/drawingml/2006/picture">
+                <pic:pic xmlns:pic="http://schemas.openxmlformats.org/drawingml/2006/picture">
+                  <pic:nvPicPr>
+                    <pic:cNvPr id="15" name="Picture 15" descr="Graphical user interface, application&#10;&#10;Description automatically generated"/>
+                    <pic:cNvPicPr/>
+                  </pic:nvPicPr>
+                  <pic:blipFill>
+                    <a:blip r:embed="rId20"/>
+                    <a:stretch>
+                      <a:fillRect/>
+                    </a:stretch>
+                  </pic:blipFill>
+                  <pic:spPr>
+                    <a:xfrm>
+                      <a:off x="0" y="0"/>
+                      <a:ext cx="5943600" cy="5394325"/>
+                    </a:xfrm>
+                    <a:prstGeom prst="rect">
+                      <a:avLst/>
+                    </a:prstGeom>
+                  </pic:spPr>
+                </pic:pic>
+              </a:graphicData>
+            </a:graphic>
+          </wp:inline>
+        </w:drawing>
+      </w:r>
+    </w:p>
+    <w:p>
+      <w:pPr>
+        <w:rPr>
+          <w:bCs/>
+          <w:szCs w:val="24"/>
+          <w:u w:val="single"/>
+        </w:rPr>
+      </w:pPr>
+    </w:p>
+    <w:p>
+      <w:pPr>
         <w:rPr>
           <w:b/>
           <w:szCs w:val="24"/>
         </w:rPr>
+      </w:pPr>
+      <w:r>
+        <w:rPr>
+          <w:b/>
+          <w:szCs w:val="24"/>
+        </w:rPr>
         <w:t>URL to GitHub Repository:</w:t>
       </w:r>
     </w:p>
+    <w:p>
+      <w:pPr>
+        <w:rPr>
+          <w:bCs/>
+          <w:szCs w:val="24"/>
+        </w:rPr>
+      </w:pPr>
+      <w:hyperlink r:id="rId21" w:history="1">
+        <w:r>
+          <w:rPr>
+            <w:rStyle w:val="Hyperlink"/>
+            <w:bCs/>
+            <w:szCs w:val="24"/>
+          </w:rPr>
+          <w:t>https://github.com/markslaysman/FE_Tech_Week05_CA</w:t>
+        </w:r>
+      </w:hyperlink>
+    </w:p>
+    <w:p>
+      <w:pPr>
+        <w:rPr>
+          <w:bCs/>
+          <w:szCs w:val="24"/>
+        </w:rPr>
+      </w:pPr>
+    </w:p>
     <w:sectPr>
-      <w:headerReference w:type="default" r:id="rId7"/>
-      <w:footerReference w:type="default" r:id="rId8"/>
+      <w:headerReference w:type="default" r:id="rId22"/>
+      <w:footerReference w:type="default" r:id="rId23"/>
       <w:pgSz w:w="12240" w:h="15840"/>
       <w:pgMar w:top="1440" w:right="1440" w:bottom="1440" w:left="1440" w:header="720" w:footer="720" w:gutter="0"/>
       <w:cols w:space="720"/>
@@ -1830,6 +2813,29 @@
       <w:contextualSpacing/>
     </w:pPr>
   </w:style>
+  <w:style w:type="character" w:styleId="Hyperlink">
+    <w:name w:val="Hyperlink"/>
+    <w:basedOn w:val="DefaultParagraphFont"/>
+    <w:uiPriority w:val="99"/>
+    <w:unhideWhenUsed/>
+    <w:rsid w:val="001C604D"/>
+    <w:rPr>
+      <w:color w:val="0563C1" w:themeColor="hyperlink"/>
+      <w:u w:val="single"/>
+    </w:rPr>
+  </w:style>
+  <w:style w:type="character" w:styleId="UnresolvedMention">
+    <w:name w:val="Unresolved Mention"/>
+    <w:basedOn w:val="DefaultParagraphFont"/>
+    <w:uiPriority w:val="99"/>
+    <w:semiHidden/>
+    <w:unhideWhenUsed/>
+    <w:rsid w:val="001C604D"/>
+    <w:rPr>
+      <w:color w:val="605E5C"/>
+      <w:shd w:val="clear" w:color="auto" w:fill="E1DFDD"/>
+    </w:rPr>
+  </w:style>
 </w:styles>
 </file>
 

</xml_diff>